<commit_message>
7315 words night of 04/17
</commit_message>
<xml_diff>
--- a/Thesis.docx
+++ b/Thesis.docx
@@ -1119,7 +1119,7 @@
         <w:t xml:space="preserve">)</w:t>
       </w:r>
       <w:r>
-        <w:t xml:space="preserve">. States are known to be red, blue, or swing for a specific reason - the fact that the political identity of majority of voters in those states usually stays the same over time. To analyze what affects Republican voteshare in a red county in Louisiana without taking into account the party identification or partisanship indicator of that county will be erroneous. The purpose of this paper is not to verify or repudiate the party identification theory but to simply control for it in order to achieve the best estimates of the effects of economic indicators. The operationalization of party ID as a control can be done in several ways but the one that stands out it taking into account the voteshare of the selected party in the previous election. Previous vote share for the incumbent party is introduced as an independent variable by</w:t>
+        <w:t xml:space="preserve">. States are known to be red, blue, or swing for a specific reason - that the political identity of majority of voters in those states usually stays the same over time. To analyze what affects Republican voteshare in a red county in Louisiana without taking into account the party identification or partisanship indicator of that county will be erroneous. The purpose of this paper is not to verify or repudiate the party identification theory but to simply control for it in order to achieve the best estimates of the effects of economic indicators. The operationalization of party ID as a control can be done in several ways but the one that stands out is taking into account the voteshare of the selected party in the previous election. Previous vote share for the incumbent party is introduced as an independent variable by</w:t>
       </w:r>
       <w:r>
         <w:t xml:space="preserve"> </w:t>
@@ -1167,7 +1167,7 @@
         <w:t xml:space="preserve"> </w:t>
       </w:r>
       <w:r>
-        <w:t xml:space="preserve">claim that in the event of strong partisan effects (i.e. voters are strongly tied to a particular party), the effect of the government's performance (which can be seen as its economic performance) has little effect on vote shares.</w:t>
+        <w:t xml:space="preserve">claim that in the event of strong partisan effects (i.e. when voters are strongly tied to a particular party), the effect of the government's performance (which can be seen as its economic performance) has little effect on vote shares.</w:t>
       </w:r>
       <w:r>
         <w:t xml:space="preserve"> </w:t>
@@ -1243,7 +1243,7 @@
         <w:pStyle w:val="BodyText"/>
       </w:pPr>
       <w:r>
-        <w:t xml:space="preserve">Although, this paper will analyze economic voting from the persepective of the Republican party and not from the incumbent party, it is nonetheless to control of incumbency effect. Many political scientists have agreed to the idea of analyzing the economic vote through the perspective of an incumbent. The main idea behind this is that voters assess the performance of the incumbent party or candidate and use their vote as a means to determine either to reelect them or to choose the opposition candidate or party. Key's (1970)</w:t>
+        <w:t xml:space="preserve">Although, this paper will analyze economic voting from the persepective of the Republican party and not from the incumbent party, it is extremely important to control for incumbency effect. Many political scientists have agreed to the idea of analyzing the economic vote through the perspective of an incumbent. The main idea behind this is that voters assess the performance of the incumbent party or candidate and use their vote as a means to determine either to reelect them or to choose the opposition candidate or party. Key's (1970)</w:t>
       </w:r>
       <w:r>
         <w:rPr>
@@ -1273,7 +1273,66 @@
         <w:t xml:space="preserve">)</w:t>
       </w:r>
       <w:r>
-        <w:t xml:space="preserve">. In economic voting, incumbents are given utmost importance because people often relate economic performance with the incumbent party or candidate. Hence, if the economy is doing well, it helps the incumbent party or candidate and if it is doing bad it hurts them.</w:t>
+        <w:t xml:space="preserve">. In economic voting, incumbents are given utmost importance because people often relate economic performance with the incumbent party or candidate. Hence, if the economy is doing well, it is believed to help the incumbent party or candidate and if it is doing bad it is believed to hurt them. With an incumbent dummy we can control for the effect of the incumbency on the voteshare of a specific party. Moreover, at a county-level analysis where most variables are at county-level, the incumbency variable serves as a representative of the national effect on the county. Meaning, it is not a variable unique to each county and in simple terms, the variable represents the existing government.</w:t>
+      </w:r>
+      <w:r>
+        <w:t xml:space="preserve"> </w:t>
+      </w:r>
+      <w:r>
+        <w:rPr>
+          <w:i/>
+        </w:rPr>
+        <w:t xml:space="preserve">find some sources</w:t>
+      </w:r>
+    </w:p>
+    <w:p>
+      <w:pPr>
+        <w:pStyle w:val="BodyText"/>
+      </w:pPr>
+      <w:r>
+        <w:t xml:space="preserve">Demographic controls are also an important aspect of economic voting model, as they are known to significantly impact the voteshare of a party at the presidential election. Including them into the model will reduce the possibility of omitted variable bias and give more precise estimations. Race, age, education, religion, gender are some of the main demographic variables often used by authors. Republican voters are often characterized as white</w:t>
+      </w:r>
+      <w:r>
+        <w:t xml:space="preserve"> </w:t>
+      </w:r>
+      <w:r>
+        <w:rPr>
+          <w:i/>
+        </w:rPr>
+        <w:t xml:space="preserve">source</w:t>
+      </w:r>
+      <w:r>
+        <w:t xml:space="preserve"> </w:t>
+      </w:r>
+      <w:r>
+        <w:t xml:space="preserve">and following</w:t>
+      </w:r>
+      <w:r>
+        <w:t xml:space="preserve"> </w:t>
+      </w:r>
+      <w:r>
+        <w:t xml:space="preserve">(</w:t>
+      </w:r>
+      <w:r>
+        <w:rPr>
+          <w:b/>
+        </w:rPr>
+        <w:t xml:space="preserve">???</w:t>
+      </w:r>
+      <w:r>
+        <w:t xml:space="preserve">)</w:t>
+      </w:r>
+      <w:r>
+        <w:t xml:space="preserve">'s "group interests" dimension of party ID, one can hypothesize that counties with majority whites vote Republican, making it a strong control variable. Counties with more people with fewer years of formal education can also be controlled for the Republican voteshare. Gender, although being a strong control variable at national-level analysis, has sound theoretical argument to not be included. In a county-level analysis, the role of gender affecting the voteshare of a party can neither be analyzed, nor will there be a major difference in the total number of male or female in a county.</w:t>
+      </w:r>
+      <w:r>
+        <w:t xml:space="preserve"> </w:t>
+      </w:r>
+      <w:r>
+        <w:rPr>
+          <w:i/>
+        </w:rPr>
+        <w:t xml:space="preserve">cite more</w:t>
       </w:r>
     </w:p>
     <w:p>
@@ -4429,7 +4488,7 @@
     </w:lvl>
   </w:abstractNum>
   <w:abstractNum w:abstractNumId="990">
-    <w:nsid w:val="f6fd0b78"/>
+    <w:nsid w:val="8b779e26"/>
     <w:multiLevelType w:val="multilevel"/>
     <w:lvl w:ilvl="0">
       <w:numFmt w:val="bullet"/>
@@ -4510,7 +4569,7 @@
     </w:lvl>
   </w:abstractNum>
   <w:abstractNum w:abstractNumId="991">
-    <w:nsid w:val="a24d4a90"/>
+    <w:nsid w:val="45302242"/>
     <w:multiLevelType w:val="multilevel"/>
     <w:lvl w:ilvl="0">
       <w:numFmt w:val="bullet"/>

</xml_diff>